<commit_message>
Numerical Differentiation through changing h
</commit_message>
<xml_diff>
--- a/Opdracht 1/Todo.docx
+++ b/Opdracht 1/Todo.docx
@@ -194,10 +194,16 @@
             <w:r>
               <w:t>*</w:t>
             </w:r>
+            <w:r>
+              <w:t>10^8, stategy for better and mor</w:t>
+            </w:r>
+            <w:r>
+              <w:t xml:space="preserve">e acurate results, compile with </w:t>
+            </w:r>
             <w:bookmarkStart w:id="0" w:name="_GoBack"/>
             <w:bookmarkEnd w:id="0"/>
             <w:r>
-              <w:t>10^8, stategy for better and more acurate results, compile wit hand without optimisation and explain te results.</w:t>
+              <w:t>and without optimisation and explain te results.</w:t>
             </w:r>
           </w:p>
         </w:tc>

</xml_diff>

<commit_message>
inf, nan en underflow added more examples
</commit_message>
<xml_diff>
--- a/Opdracht 1/Todo.docx
+++ b/Opdracht 1/Todo.docx
@@ -139,6 +139,17 @@
             <w:r>
               <w:t>1b</w:t>
             </w:r>
+            <w:r>
+              <w:t xml:space="preserve"> (</w:t>
+            </w:r>
+            <w:proofErr w:type="spellStart"/>
+            <w:r>
+              <w:t>done</w:t>
+            </w:r>
+            <w:proofErr w:type="spellEnd"/>
+            <w:r>
+              <w:t>)</w:t>
+            </w:r>
           </w:p>
         </w:tc>
         <w:tc>
@@ -166,9 +177,11 @@
             <w:tcW w:w="1948" w:type="dxa"/>
           </w:tcPr>
           <w:p>
+            <w:proofErr w:type="spellStart"/>
             <w:r>
               <w:t>Died</w:t>
             </w:r>
+            <w:proofErr w:type="spellEnd"/>
           </w:p>
         </w:tc>
       </w:tr>
@@ -195,16 +208,389 @@
               <w:t>*</w:t>
             </w:r>
             <w:r>
-              <w:t>10^8, stategy for better and mor</w:t>
-            </w:r>
-            <w:r>
-              <w:t xml:space="preserve">e acurate results, compile with </w:t>
+              <w:t xml:space="preserve">10^8, </w:t>
+            </w:r>
+            <w:proofErr w:type="spellStart"/>
+            <w:r>
+              <w:t>stategy</w:t>
+            </w:r>
+            <w:proofErr w:type="spellEnd"/>
+            <w:r>
+              <w:t xml:space="preserve"> </w:t>
+            </w:r>
+            <w:proofErr w:type="spellStart"/>
+            <w:r>
+              <w:t>for</w:t>
+            </w:r>
+            <w:proofErr w:type="spellEnd"/>
+            <w:r>
+              <w:t xml:space="preserve"> </w:t>
+            </w:r>
+            <w:proofErr w:type="spellStart"/>
+            <w:r>
+              <w:t>better</w:t>
+            </w:r>
+            <w:proofErr w:type="spellEnd"/>
+            <w:r>
+              <w:t xml:space="preserve"> </w:t>
+            </w:r>
+            <w:proofErr w:type="spellStart"/>
+            <w:r>
+              <w:t>and</w:t>
+            </w:r>
+            <w:proofErr w:type="spellEnd"/>
+            <w:r>
+              <w:t xml:space="preserve"> mor</w:t>
+            </w:r>
+            <w:r>
+              <w:t xml:space="preserve">e </w:t>
+            </w:r>
+            <w:proofErr w:type="spellStart"/>
+            <w:r>
+              <w:t>acurate</w:t>
+            </w:r>
+            <w:proofErr w:type="spellEnd"/>
+            <w:r>
+              <w:t xml:space="preserve"> </w:t>
+            </w:r>
+            <w:proofErr w:type="spellStart"/>
+            <w:r>
+              <w:t>results</w:t>
+            </w:r>
+            <w:proofErr w:type="spellEnd"/>
+            <w:r>
+              <w:t xml:space="preserve">, </w:t>
+            </w:r>
+            <w:proofErr w:type="spellStart"/>
+            <w:r>
+              <w:t>compile</w:t>
+            </w:r>
+            <w:proofErr w:type="spellEnd"/>
+            <w:r>
+              <w:t xml:space="preserve"> </w:t>
+            </w:r>
+            <w:proofErr w:type="spellStart"/>
+            <w:r>
+              <w:t>with</w:t>
+            </w:r>
+            <w:proofErr w:type="spellEnd"/>
+            <w:r>
+              <w:t xml:space="preserve"> </w:t>
+            </w:r>
+            <w:proofErr w:type="spellStart"/>
+            <w:r>
+              <w:t>and</w:t>
+            </w:r>
+            <w:proofErr w:type="spellEnd"/>
+            <w:r>
+              <w:t xml:space="preserve"> without </w:t>
+            </w:r>
+            <w:proofErr w:type="spellStart"/>
+            <w:r>
+              <w:t>optimisation</w:t>
+            </w:r>
+            <w:proofErr w:type="spellEnd"/>
+            <w:r>
+              <w:t xml:space="preserve"> </w:t>
+            </w:r>
+            <w:proofErr w:type="spellStart"/>
+            <w:r>
+              <w:t>and</w:t>
+            </w:r>
+            <w:proofErr w:type="spellEnd"/>
+            <w:r>
+              <w:t xml:space="preserve"> </w:t>
+            </w:r>
+            <w:proofErr w:type="spellStart"/>
+            <w:r>
+              <w:t>explain</w:t>
+            </w:r>
+            <w:proofErr w:type="spellEnd"/>
+            <w:r>
+              <w:t xml:space="preserve"> te </w:t>
+            </w:r>
+            <w:proofErr w:type="spellStart"/>
+            <w:r>
+              <w:t>results</w:t>
+            </w:r>
+            <w:proofErr w:type="spellEnd"/>
+            <w:r>
+              <w:t>.</w:t>
+            </w:r>
+          </w:p>
+        </w:tc>
+        <w:tc>
+          <w:tcPr>
+            <w:tcW w:w="2364" w:type="dxa"/>
+          </w:tcPr>
+          <w:p>
+            <w:r>
+              <w:t>Alles</w:t>
+            </w:r>
+          </w:p>
+        </w:tc>
+        <w:tc>
+          <w:tcPr>
+            <w:tcW w:w="1948" w:type="dxa"/>
+          </w:tcPr>
+          <w:p>
+            <w:proofErr w:type="gramStart"/>
+            <w:r>
+              <w:t>Hidde</w:t>
+            </w:r>
+            <w:proofErr w:type="gramEnd"/>
+          </w:p>
+        </w:tc>
+      </w:tr>
+      <w:tr>
+        <w:tc>
+          <w:tcPr>
+            <w:tcW w:w="2275" w:type="dxa"/>
+          </w:tcPr>
+          <w:p>
+            <w:r>
+              <w:t>2</w:t>
+            </w:r>
+            <w:r>
+              <w:t xml:space="preserve"> (</w:t>
+            </w:r>
+            <w:proofErr w:type="spellStart"/>
+            <w:r>
+              <w:t>graph</w:t>
+            </w:r>
+            <w:proofErr w:type="spellEnd"/>
+            <w:r>
+              <w:t>)</w:t>
+            </w:r>
+          </w:p>
+        </w:tc>
+        <w:tc>
+          <w:tcPr>
+            <w:tcW w:w="2475" w:type="dxa"/>
+          </w:tcPr>
+          <w:p>
+            <w:proofErr w:type="spellStart"/>
+            <w:r>
+              <w:t>Calculate</w:t>
+            </w:r>
+            <w:proofErr w:type="spellEnd"/>
+            <w:r>
+              <w:t xml:space="preserve"> error </w:t>
+            </w:r>
+            <w:proofErr w:type="spellStart"/>
+            <w:r>
+              <w:t>and</w:t>
+            </w:r>
+            <w:proofErr w:type="spellEnd"/>
+            <w:r>
+              <w:t xml:space="preserve"> </w:t>
+            </w:r>
+            <w:proofErr w:type="spellStart"/>
+            <w:r>
+              <w:t>create</w:t>
+            </w:r>
+            <w:proofErr w:type="spellEnd"/>
+            <w:r>
+              <w:t xml:space="preserve"> </w:t>
+            </w:r>
+            <w:proofErr w:type="spellStart"/>
+            <w:r>
+              <w:t>table</w:t>
+            </w:r>
+            <w:proofErr w:type="spellEnd"/>
+            <w:r>
+              <w:t xml:space="preserve"> </w:t>
+            </w:r>
+            <w:proofErr w:type="spellStart"/>
+            <w:r>
+              <w:t>and</w:t>
+            </w:r>
+            <w:proofErr w:type="spellEnd"/>
+            <w:r>
+              <w:t xml:space="preserve"> </w:t>
+            </w:r>
+            <w:proofErr w:type="spellStart"/>
+            <w:r>
+              <w:t>graph</w:t>
+            </w:r>
+            <w:proofErr w:type="spellEnd"/>
+          </w:p>
+        </w:tc>
+        <w:tc>
+          <w:tcPr>
+            <w:tcW w:w="2364" w:type="dxa"/>
+          </w:tcPr>
+          <w:p>
+            <w:r>
+              <w:t>Alles</w:t>
+            </w:r>
+          </w:p>
+        </w:tc>
+        <w:tc>
+          <w:tcPr>
+            <w:tcW w:w="1948" w:type="dxa"/>
+          </w:tcPr>
+          <w:p>
+            <w:proofErr w:type="spellStart"/>
+            <w:r>
+              <w:t>Died</w:t>
+            </w:r>
+            <w:proofErr w:type="spellEnd"/>
+          </w:p>
+        </w:tc>
+      </w:tr>
+      <w:tr>
+        <w:tc>
+          <w:tcPr>
+            <w:tcW w:w="2275" w:type="dxa"/>
+          </w:tcPr>
+          <w:p>
+            <w:r>
+              <w:t>3</w:t>
+            </w:r>
+          </w:p>
+        </w:tc>
+        <w:tc>
+          <w:tcPr>
+            <w:tcW w:w="2475" w:type="dxa"/>
+          </w:tcPr>
+          <w:p>
+            <w:r>
+              <w:t xml:space="preserve">Test </w:t>
+            </w:r>
+            <w:proofErr w:type="spellStart"/>
+            <w:r>
+              <w:t>and</w:t>
+            </w:r>
+            <w:proofErr w:type="spellEnd"/>
+            <w:r>
+              <w:t xml:space="preserve"> make </w:t>
+            </w:r>
+            <w:proofErr w:type="spellStart"/>
+            <w:r>
+              <w:t>table</w:t>
+            </w:r>
+            <w:proofErr w:type="spellEnd"/>
+            <w:r>
+              <w:t xml:space="preserve"> </w:t>
+            </w:r>
+            <w:proofErr w:type="spellStart"/>
+            <w:r>
+              <w:t>and</w:t>
+            </w:r>
+            <w:proofErr w:type="spellEnd"/>
+            <w:r>
+              <w:t xml:space="preserve"> </w:t>
+            </w:r>
+            <w:proofErr w:type="spellStart"/>
+            <w:r>
+              <w:t>graph</w:t>
+            </w:r>
+            <w:proofErr w:type="spellEnd"/>
+            <w:r>
+              <w:t xml:space="preserve">. </w:t>
+            </w:r>
+            <w:proofErr w:type="spellStart"/>
+            <w:r>
+              <w:t>Answer</w:t>
+            </w:r>
+            <w:proofErr w:type="spellEnd"/>
+            <w:r>
+              <w:t xml:space="preserve"> </w:t>
+            </w:r>
+            <w:proofErr w:type="spellStart"/>
+            <w:r>
+              <w:t>questions</w:t>
+            </w:r>
+            <w:proofErr w:type="spellEnd"/>
+          </w:p>
+        </w:tc>
+        <w:tc>
+          <w:tcPr>
+            <w:tcW w:w="2364" w:type="dxa"/>
+          </w:tcPr>
+          <w:p>
+            <w:r>
+              <w:t>Alles</w:t>
+            </w:r>
+          </w:p>
+        </w:tc>
+        <w:tc>
+          <w:tcPr>
+            <w:tcW w:w="1948" w:type="dxa"/>
+          </w:tcPr>
+          <w:p>
+            <w:proofErr w:type="spellStart"/>
+            <w:r>
+              <w:t>Died</w:t>
+            </w:r>
+            <w:proofErr w:type="spellEnd"/>
+          </w:p>
+        </w:tc>
+      </w:tr>
+      <w:tr>
+        <w:tc>
+          <w:tcPr>
+            <w:tcW w:w="2275" w:type="dxa"/>
+          </w:tcPr>
+          <w:p>
+            <w:r>
+              <w:t>4</w:t>
             </w:r>
             <w:bookmarkStart w:id="0" w:name="_GoBack"/>
             <w:bookmarkEnd w:id="0"/>
-            <w:r>
-              <w:t>and without optimisation and explain te results.</w:t>
-            </w:r>
+          </w:p>
+        </w:tc>
+        <w:tc>
+          <w:tcPr>
+            <w:tcW w:w="2475" w:type="dxa"/>
+          </w:tcPr>
+          <w:p>
+            <w:proofErr w:type="spellStart"/>
+            <w:r>
+              <w:t>Use</w:t>
+            </w:r>
+            <w:proofErr w:type="spellEnd"/>
+            <w:r>
+              <w:t xml:space="preserve"> 3 </w:t>
+            </w:r>
+            <w:proofErr w:type="spellStart"/>
+            <w:r>
+              <w:t>to</w:t>
+            </w:r>
+            <w:proofErr w:type="spellEnd"/>
+            <w:r>
+              <w:t xml:space="preserve"> </w:t>
+            </w:r>
+            <w:proofErr w:type="spellStart"/>
+            <w:r>
+              <w:t>calculate</w:t>
+            </w:r>
+            <w:proofErr w:type="spellEnd"/>
+            <w:r>
+              <w:t xml:space="preserve"> </w:t>
+            </w:r>
+            <w:proofErr w:type="spellStart"/>
+            <w:r>
+              <w:t>and</w:t>
+            </w:r>
+            <w:proofErr w:type="spellEnd"/>
+            <w:r>
+              <w:t xml:space="preserve"> </w:t>
+            </w:r>
+            <w:proofErr w:type="spellStart"/>
+            <w:r>
+              <w:t>answer</w:t>
+            </w:r>
+            <w:proofErr w:type="spellEnd"/>
+            <w:r>
+              <w:t xml:space="preserve"> </w:t>
+            </w:r>
+            <w:proofErr w:type="spellStart"/>
+            <w:r>
+              <w:t>questions</w:t>
+            </w:r>
+            <w:proofErr w:type="spellEnd"/>
           </w:p>
         </w:tc>
         <w:tc>
@@ -222,9 +608,11 @@
             <w:tcW w:w="1948" w:type="dxa"/>
           </w:tcPr>
           <w:p>
+            <w:proofErr w:type="gramStart"/>
             <w:r>
               <w:t>Hidde</w:t>
             </w:r>
+            <w:proofErr w:type="gramEnd"/>
           </w:p>
         </w:tc>
       </w:tr>
@@ -235,7 +623,7 @@
           </w:tcPr>
           <w:p>
             <w:r>
-              <w:t>2</w:t>
+              <w:t>Totaal</w:t>
             </w:r>
           </w:p>
         </w:tc>
@@ -245,7 +633,7 @@
           </w:tcPr>
           <w:p>
             <w:r>
-              <w:t>Calculate error and create table and graph</w:t>
+              <w:t>Samenvoegen en mooi maken</w:t>
             </w:r>
           </w:p>
         </w:tc>
@@ -255,7 +643,7 @@
           </w:tcPr>
           <w:p>
             <w:r>
-              <w:t>Alles</w:t>
+              <w:t>-</w:t>
             </w:r>
           </w:p>
         </w:tc>
@@ -264,135 +652,11 @@
             <w:tcW w:w="1948" w:type="dxa"/>
           </w:tcPr>
           <w:p>
+            <w:proofErr w:type="spellStart"/>
             <w:r>
               <w:t>Died</w:t>
             </w:r>
-          </w:p>
-        </w:tc>
-      </w:tr>
-      <w:tr>
-        <w:tc>
-          <w:tcPr>
-            <w:tcW w:w="2275" w:type="dxa"/>
-          </w:tcPr>
-          <w:p>
-            <w:r>
-              <w:t>3</w:t>
-            </w:r>
-          </w:p>
-        </w:tc>
-        <w:tc>
-          <w:tcPr>
-            <w:tcW w:w="2475" w:type="dxa"/>
-          </w:tcPr>
-          <w:p>
-            <w:r>
-              <w:t>Test and make table and graph. Answer questions</w:t>
-            </w:r>
-          </w:p>
-        </w:tc>
-        <w:tc>
-          <w:tcPr>
-            <w:tcW w:w="2364" w:type="dxa"/>
-          </w:tcPr>
-          <w:p>
-            <w:r>
-              <w:t>Alles</w:t>
-            </w:r>
-          </w:p>
-        </w:tc>
-        <w:tc>
-          <w:tcPr>
-            <w:tcW w:w="1948" w:type="dxa"/>
-          </w:tcPr>
-          <w:p>
-            <w:r>
-              <w:t>Died</w:t>
-            </w:r>
-          </w:p>
-        </w:tc>
-      </w:tr>
-      <w:tr>
-        <w:tc>
-          <w:tcPr>
-            <w:tcW w:w="2275" w:type="dxa"/>
-          </w:tcPr>
-          <w:p>
-            <w:r>
-              <w:t>4</w:t>
-            </w:r>
-          </w:p>
-        </w:tc>
-        <w:tc>
-          <w:tcPr>
-            <w:tcW w:w="2475" w:type="dxa"/>
-          </w:tcPr>
-          <w:p>
-            <w:r>
-              <w:t>Use 3 to calculate and answer questions</w:t>
-            </w:r>
-          </w:p>
-        </w:tc>
-        <w:tc>
-          <w:tcPr>
-            <w:tcW w:w="2364" w:type="dxa"/>
-          </w:tcPr>
-          <w:p>
-            <w:r>
-              <w:t>Alles</w:t>
-            </w:r>
-          </w:p>
-        </w:tc>
-        <w:tc>
-          <w:tcPr>
-            <w:tcW w:w="1948" w:type="dxa"/>
-          </w:tcPr>
-          <w:p>
-            <w:r>
-              <w:t>Hidde</w:t>
-            </w:r>
-          </w:p>
-        </w:tc>
-      </w:tr>
-      <w:tr>
-        <w:tc>
-          <w:tcPr>
-            <w:tcW w:w="2275" w:type="dxa"/>
-          </w:tcPr>
-          <w:p>
-            <w:r>
-              <w:t>Totaal</w:t>
-            </w:r>
-          </w:p>
-        </w:tc>
-        <w:tc>
-          <w:tcPr>
-            <w:tcW w:w="2475" w:type="dxa"/>
-          </w:tcPr>
-          <w:p>
-            <w:r>
-              <w:t>Samenvoegen en mooi maken</w:t>
-            </w:r>
-          </w:p>
-        </w:tc>
-        <w:tc>
-          <w:tcPr>
-            <w:tcW w:w="2364" w:type="dxa"/>
-          </w:tcPr>
-          <w:p>
-            <w:r>
-              <w:t>-</w:t>
-            </w:r>
-          </w:p>
-        </w:tc>
-        <w:tc>
-          <w:tcPr>
-            <w:tcW w:w="1948" w:type="dxa"/>
-          </w:tcPr>
-          <w:p>
-            <w:r>
-              <w:t>Died</w:t>
-            </w:r>
+            <w:proofErr w:type="spellEnd"/>
           </w:p>
         </w:tc>
       </w:tr>

</xml_diff>